<commit_message>
Added Decision Making Technique Section.
</commit_message>
<xml_diff>
--- a/A.I for Games/Assignments/Technical Design Doc - AI.docx
+++ b/A.I for Games/Assignments/Technical Design Doc - AI.docx
@@ -514,6 +514,23 @@
     <w:p/>
     <w:p>
       <w:pPr>
+        <w:pStyle w:val="Heading2"/>
+        <w:rPr>
+          <w:b/>
+          <w:color w:val="auto"/>
+        </w:rPr>
+      </w:pPr>
+      <w:r>
+        <w:rPr>
+          <w:b/>
+          <w:color w:val="auto"/>
+        </w:rPr>
+        <w:lastRenderedPageBreak/>
+        <w:t>Main Game Window Example</w:t>
+      </w:r>
+    </w:p>
+    <w:p>
+      <w:pPr>
         <w:jc w:val="center"/>
         <w:rPr>
           <w:rStyle w:val="Emphasis"/>
@@ -523,7 +540,6 @@
         <w:rPr>
           <w:noProof/>
         </w:rPr>
-        <w:lastRenderedPageBreak/>
         <w:drawing>
           <wp:anchor distT="0" distB="0" distL="114300" distR="114300" simplePos="0" relativeHeight="251705344" behindDoc="0" locked="0" layoutInCell="1" allowOverlap="1" wp14:anchorId="2472DF8B">
             <wp:simplePos x="0" y="0"/>
@@ -590,6 +606,27 @@
     <w:p>
       <w:r>
         <w:t>The AI has been created using an A* algorithm and works by using the 8 directions within a cube (Node) to find the shortest path. These directions include the standard Up, Down, Left and Right whilst also using each diagonal.</w:t>
+      </w:r>
+    </w:p>
+    <w:p>
+      <w:pPr>
+        <w:pStyle w:val="Heading1"/>
+        <w:rPr>
+          <w:b/>
+          <w:color w:val="auto"/>
+        </w:rPr>
+      </w:pPr>
+      <w:r>
+        <w:rPr>
+          <w:b/>
+          <w:color w:val="auto"/>
+        </w:rPr>
+        <w:t>Decision Making Techniques</w:t>
+      </w:r>
+    </w:p>
+    <w:p>
+      <w:r>
+        <w:t>A finite state machine has been implemented to switch from each game state. There is a Menu State and a Game State.</w:t>
       </w:r>
       <w:bookmarkStart w:id="0" w:name="_GoBack"/>
       <w:bookmarkEnd w:id="0"/>

</xml_diff>